<commit_message>
incorporating edits to SDD
</commit_message>
<xml_diff>
--- a/SDD/ccber_software_description_document.docx
+++ b/SDD/ccber_software_description_document.docx
@@ -118,7 +118,7 @@
         <w:pStyle w:val="BodyText"/>
       </w:pPr>
       <w:r>
-        <w:t xml:space="preserve">See reference: Davis, E.P., Stout, S.A., Molet, J., Vegetabile, B., Glynn, L.M., Sandman, C.A., Heins, K., Stern, H., Baram, T.Z. (in press).</w:t>
+        <w:t xml:space="preserve">See reference: Davis, E.P., Stout, S.A., Molet, J., Vegetabile, B., Glynn, L.M., Sandman, C.A., Heins, K., Stern, H., Baram, T.Z. (2017).</w:t>
       </w:r>
       <w:r>
         <w:t xml:space="preserve"> </w:t>
@@ -142,7 +142,7 @@
         <w:t xml:space="preserve">Proceedings of the National Academy of Sciences</w:t>
       </w:r>
       <w:r>
-        <w:t xml:space="preserve">.</w:t>
+        <w:t xml:space="preserve">. September 26, 2017. 114 (39) 10390-10395</w:t>
       </w:r>
     </w:p>
     <w:p>
@@ -150,7 +150,7 @@
         <w:pStyle w:val="BodyText"/>
       </w:pPr>
       <w:r>
-        <w:t xml:space="preserve">An overview of behavioral entropy rate estimation in the context of human behavior is found in the supplemental in the reference above.</w:t>
+        <w:t xml:space="preserve">An overview of behavioral entropy rate estimation in the context of human behavior is found in the supporting information (SI) for the reference above.</w:t>
       </w:r>
     </w:p>
     <w:p>
@@ -504,64 +504,62 @@
     </w:p>
     <w:p>
       <w:pPr>
-        <w:pStyle w:val="Heading4"/>
-      </w:pPr>
-      <w:bookmarkStart w:id="27" w:name="method-1"/>
-      <w:bookmarkEnd w:id="27"/>
-      <w:r>
-        <w:t xml:space="preserve">Method 1</w:t>
+        <w:pStyle w:val="BodyText"/>
+      </w:pPr>
+      <w:r>
+        <w:t xml:space="preserve">Navigate to the directory where the files are located using the following R command. The setwd command sets the working directory for R. (</w:t>
+      </w:r>
+      <w:r>
+        <w:t xml:space="preserve"> </w:t>
+      </w:r>
+      <w:r>
+        <w:rPr>
+          <w:i/>
+        </w:rPr>
+        <w:t xml:space="preserve">Note in the below, the path should be changed to the location of where the files have been uncompressed</w:t>
+      </w:r>
+      <w:r>
+        <w:t xml:space="preserve"> </w:t>
+      </w:r>
+      <w:r>
+        <w:t xml:space="preserve">)</w:t>
       </w:r>
     </w:p>
     <w:p>
       <w:pPr>
-        <w:pStyle w:val="FirstParagraph"/>
-      </w:pPr>
-      <w:r>
-        <w:t xml:space="preserve">Navigate to the directory where the files are located using, following code (</w:t>
-      </w:r>
-      <w:r>
-        <w:t xml:space="preserve"> </w:t>
-      </w:r>
-      <w:r>
-        <w:rPr>
-          <w:i/>
-        </w:rPr>
-        <w:t xml:space="preserve">Note in the below, the path should be changed to the location of where the files have been uncompressed</w:t>
-      </w:r>
-      <w:r>
-        <w:t xml:space="preserve"> </w:t>
-      </w:r>
-      <w:r>
+        <w:pStyle w:val="SourceCode"/>
+      </w:pPr>
+      <w:r>
+        <w:rPr>
+          <w:rStyle w:val="KeywordTok"/>
+        </w:rPr>
+        <w:t xml:space="preserve">setwd</w:t>
+      </w:r>
+      <w:r>
+        <w:rPr>
+          <w:rStyle w:val="NormalTok"/>
+        </w:rPr>
+        <w:t xml:space="preserve">(</w:t>
+      </w:r>
+      <w:r>
+        <w:rPr>
+          <w:rStyle w:val="StringTok"/>
+        </w:rPr>
+        <w:t xml:space="preserve">'~/git/ccber/testfiles/'</w:t>
+      </w:r>
+      <w:r>
+        <w:rPr>
+          <w:rStyle w:val="NormalTok"/>
+        </w:rPr>
         <w:t xml:space="preserve">)</w:t>
       </w:r>
     </w:p>
     <w:p>
       <w:pPr>
-        <w:pStyle w:val="SourceCode"/>
-      </w:pPr>
-      <w:r>
-        <w:rPr>
-          <w:rStyle w:val="KeywordTok"/>
-        </w:rPr>
-        <w:t xml:space="preserve">setwd</w:t>
-      </w:r>
-      <w:r>
-        <w:rPr>
-          <w:rStyle w:val="NormalTok"/>
-        </w:rPr>
-        <w:t xml:space="preserve">(</w:t>
-      </w:r>
-      <w:r>
-        <w:rPr>
-          <w:rStyle w:val="StringTok"/>
-        </w:rPr>
-        <w:t xml:space="preserve">'~/git/ccber/testfiles/'</w:t>
-      </w:r>
-      <w:r>
-        <w:rPr>
-          <w:rStyle w:val="NormalTok"/>
-        </w:rPr>
-        <w:t xml:space="preserve">)</w:t>
+        <w:pStyle w:val="FirstParagraph"/>
+      </w:pPr>
+      <w:r>
+        <w:t xml:space="preserve">Then run the following,</w:t>
       </w:r>
     </w:p>
     <w:p>
@@ -622,445 +620,658 @@
         <w:pStyle w:val="FirstParagraph"/>
       </w:pPr>
       <w:r>
-        <w:t xml:space="preserve">If successful, you fill will see the following:</w:t>
+        <w:t xml:space="preserve">By setting the working directory in the first step, any output files will be put in the directory specified.</w:t>
       </w:r>
     </w:p>
     <w:p>
       <w:pPr>
-        <w:pStyle w:val="SourceCode"/>
-      </w:pPr>
-      <w:r>
-        <w:rPr>
-          <w:rStyle w:val="OperatorTok"/>
-        </w:rPr>
-        <w:t xml:space="preserve">&gt;</w:t>
-      </w:r>
-      <w:r>
-        <w:rPr>
-          <w:rStyle w:val="StringTok"/>
-        </w:rPr>
-        <w:t xml:space="preserve"> </w:t>
-      </w:r>
-      <w:r>
-        <w:rPr>
-          <w:rStyle w:val="NormalTok"/>
-        </w:rPr>
-        <w:t xml:space="preserve">ccber</w:t>
-      </w:r>
-      <w:r>
-        <w:rPr>
-          <w:rStyle w:val="OperatorTok"/>
-        </w:rPr>
-        <w:t xml:space="preserve">::</w:t>
-      </w:r>
-      <w:r>
-        <w:rPr>
-          <w:rStyle w:val="KeywordTok"/>
-        </w:rPr>
-        <w:t xml:space="preserve">ber_analyze_dir</w:t>
-      </w:r>
-      <w:r>
-        <w:rPr>
-          <w:rStyle w:val="NormalTok"/>
-        </w:rPr>
-        <w:t xml:space="preserve">(</w:t>
-      </w:r>
-      <w:r>
-        <w:rPr>
-          <w:rStyle w:val="StringTok"/>
-        </w:rPr>
-        <w:t xml:space="preserve">'.'</w:t>
-      </w:r>
-      <w:r>
-        <w:rPr>
-          <w:rStyle w:val="NormalTok"/>
-        </w:rPr>
-        <w:t xml:space="preserve">)</w:t>
-      </w:r>
-      <w:r>
-        <w:br w:type="textWrapping"/>
-      </w:r>
-      <w:r>
-        <w:rPr>
-          <w:rStyle w:val="NormalTok"/>
-        </w:rPr>
-        <w:t xml:space="preserve">Completed without issue    </w:t>
-      </w:r>
-      <w:r>
-        <w:rPr>
-          <w:rStyle w:val="OperatorTok"/>
-        </w:rPr>
-        <w:t xml:space="preserve">:</w:t>
-      </w:r>
-      <w:r>
-        <w:rPr>
-          <w:rStyle w:val="StringTok"/>
-        </w:rPr>
-        <w:t xml:space="preserve">  </w:t>
-      </w:r>
-      <w:r>
-        <w:rPr>
-          <w:rStyle w:val="NormalTok"/>
-        </w:rPr>
-        <w:t xml:space="preserve">Entropy_6m </w:t>
-      </w:r>
-      <w:r>
-        <w:rPr>
-          <w:rStyle w:val="OperatorTok"/>
-        </w:rPr>
-        <w:t xml:space="preserve">-</w:t>
-      </w:r>
-      <w:r>
-        <w:rPr>
-          <w:rStyle w:val="StringTok"/>
-        </w:rPr>
-        <w:t xml:space="preserve"> </w:t>
-      </w:r>
-      <w:r>
-        <w:rPr>
-          <w:rStyle w:val="NormalTok"/>
-        </w:rPr>
-        <w:t xml:space="preserve">88888HE </w:t>
-      </w:r>
-      <w:r>
-        <w:rPr>
-          <w:rStyle w:val="OperatorTok"/>
-        </w:rPr>
-        <w:t xml:space="preserve">-</w:t>
-      </w:r>
-      <w:r>
-        <w:rPr>
-          <w:rStyle w:val="StringTok"/>
-        </w:rPr>
-        <w:t xml:space="preserve"> </w:t>
-      </w:r>
-      <w:r>
-        <w:rPr>
-          <w:rStyle w:val="NormalTok"/>
-        </w:rPr>
-        <w:t xml:space="preserve">Event Logs.xlsx</w:t>
-      </w:r>
-      <w:r>
-        <w:br w:type="textWrapping"/>
-      </w:r>
-      <w:r>
-        <w:rPr>
-          <w:rStyle w:val="NormalTok"/>
-        </w:rPr>
-        <w:t xml:space="preserve">Completed without issue    </w:t>
-      </w:r>
-      <w:r>
-        <w:rPr>
-          <w:rStyle w:val="OperatorTok"/>
-        </w:rPr>
-        <w:t xml:space="preserve">:</w:t>
-      </w:r>
-      <w:r>
-        <w:rPr>
-          <w:rStyle w:val="StringTok"/>
-        </w:rPr>
-        <w:t xml:space="preserve">  </w:t>
-      </w:r>
-      <w:r>
-        <w:rPr>
-          <w:rStyle w:val="NormalTok"/>
-        </w:rPr>
-        <w:t xml:space="preserve">Entropy_6m </w:t>
-      </w:r>
-      <w:r>
-        <w:rPr>
-          <w:rStyle w:val="OperatorTok"/>
-        </w:rPr>
-        <w:t xml:space="preserve">-</w:t>
-      </w:r>
-      <w:r>
-        <w:rPr>
-          <w:rStyle w:val="StringTok"/>
-        </w:rPr>
-        <w:t xml:space="preserve"> </w:t>
-      </w:r>
-      <w:r>
-        <w:rPr>
-          <w:rStyle w:val="NormalTok"/>
-        </w:rPr>
-        <w:t xml:space="preserve">99999LE </w:t>
-      </w:r>
-      <w:r>
-        <w:rPr>
-          <w:rStyle w:val="OperatorTok"/>
-        </w:rPr>
-        <w:t xml:space="preserve">-</w:t>
-      </w:r>
-      <w:r>
-        <w:rPr>
-          <w:rStyle w:val="StringTok"/>
-        </w:rPr>
-        <w:t xml:space="preserve"> </w:t>
-      </w:r>
-      <w:r>
-        <w:rPr>
-          <w:rStyle w:val="NormalTok"/>
-        </w:rPr>
-        <w:t xml:space="preserve">Event Logs.xlsx</w:t>
-      </w:r>
-      <w:r>
-        <w:br w:type="textWrapping"/>
-      </w:r>
-      <w:r>
-        <w:rPr>
-          <w:rStyle w:val="NormalTok"/>
-        </w:rPr>
-        <w:t xml:space="preserve">Script total run time</w:t>
-      </w:r>
-      <w:r>
-        <w:rPr>
-          <w:rStyle w:val="OperatorTok"/>
-        </w:rPr>
-        <w:t xml:space="preserve">:</w:t>
-      </w:r>
-      <w:r>
-        <w:rPr>
-          <w:rStyle w:val="StringTok"/>
-        </w:rPr>
-        <w:t xml:space="preserve">  </w:t>
-      </w:r>
-      <w:r>
-        <w:rPr>
-          <w:rStyle w:val="FloatTok"/>
-        </w:rPr>
-        <w:t xml:space="preserve">0.013</w:t>
-      </w:r>
-      <w:r>
-        <w:rPr>
-          <w:rStyle w:val="NormalTok"/>
-        </w:rPr>
-        <w:t xml:space="preserve"> minutes</w:t>
-      </w:r>
-      <w:r>
-        <w:br w:type="textWrapping"/>
-      </w:r>
-      <w:r>
-        <w:rPr>
-          <w:rStyle w:val="OperatorTok"/>
-        </w:rPr>
-        <w:t xml:space="preserve">--------------------</w:t>
-      </w:r>
-      <w:r>
-        <w:rPr>
-          <w:rStyle w:val="StringTok"/>
-        </w:rPr>
-        <w:t xml:space="preserve"> </w:t>
-      </w:r>
-      <w:r>
-        <w:rPr>
-          <w:rStyle w:val="NormalTok"/>
-        </w:rPr>
-        <w:t xml:space="preserve">Check the log </w:t>
-      </w:r>
-      <w:r>
-        <w:rPr>
-          <w:rStyle w:val="ControlFlowTok"/>
-        </w:rPr>
-        <w:t xml:space="preserve">for</w:t>
-      </w:r>
-      <w:r>
-        <w:rPr>
-          <w:rStyle w:val="NormalTok"/>
-        </w:rPr>
-        <w:t xml:space="preserve"> files below </w:t>
-      </w:r>
-      <w:r>
-        <w:rPr>
-          <w:rStyle w:val="OperatorTok"/>
-        </w:rPr>
-        <w:t xml:space="preserve">--------------------</w:t>
+        <w:pStyle w:val="BodyText"/>
+      </w:pPr>
+      <w:r>
+        <w:t xml:space="preserve">If successful, you fill will see the following:</w:t>
       </w:r>
     </w:p>
     <w:p>
       <w:pPr>
-        <w:pStyle w:val="FirstParagraph"/>
-      </w:pPr>
-      <w:r>
-        <w:t xml:space="preserve">The object</w:t>
-      </w:r>
-      <w:r>
-        <w:t xml:space="preserve"> </w:t>
-      </w:r>
-      <w:r>
-        <w:rPr>
-          <w:rStyle w:val="VerbatimChar"/>
-        </w:rPr>
-        <w:t xml:space="preserve">test_output</w:t>
-      </w:r>
-      <w:r>
-        <w:t xml:space="preserve"> </w:t>
-      </w:r>
-      <w:r>
-        <w:t xml:space="preserve">will look as follows:</w:t>
+        <w:pStyle w:val="SourceCode"/>
+      </w:pPr>
+      <w:r>
+        <w:rPr>
+          <w:rStyle w:val="OperatorTok"/>
+        </w:rPr>
+        <w:t xml:space="preserve">&gt;</w:t>
+      </w:r>
+      <w:r>
+        <w:rPr>
+          <w:rStyle w:val="StringTok"/>
+        </w:rPr>
+        <w:t xml:space="preserve"> </w:t>
+      </w:r>
+      <w:r>
+        <w:rPr>
+          <w:rStyle w:val="NormalTok"/>
+        </w:rPr>
+        <w:t xml:space="preserve">ccber</w:t>
+      </w:r>
+      <w:r>
+        <w:rPr>
+          <w:rStyle w:val="OperatorTok"/>
+        </w:rPr>
+        <w:t xml:space="preserve">::</w:t>
+      </w:r>
+      <w:r>
+        <w:rPr>
+          <w:rStyle w:val="KeywordTok"/>
+        </w:rPr>
+        <w:t xml:space="preserve">ber_analyze_dir</w:t>
+      </w:r>
+      <w:r>
+        <w:rPr>
+          <w:rStyle w:val="NormalTok"/>
+        </w:rPr>
+        <w:t xml:space="preserve">(</w:t>
+      </w:r>
+      <w:r>
+        <w:rPr>
+          <w:rStyle w:val="StringTok"/>
+        </w:rPr>
+        <w:t xml:space="preserve">'.'</w:t>
+      </w:r>
+      <w:r>
+        <w:rPr>
+          <w:rStyle w:val="NormalTok"/>
+        </w:rPr>
+        <w:t xml:space="preserve">)</w:t>
+      </w:r>
+      <w:r>
+        <w:br w:type="textWrapping"/>
+      </w:r>
+      <w:r>
+        <w:rPr>
+          <w:rStyle w:val="NormalTok"/>
+        </w:rPr>
+        <w:t xml:space="preserve">Completed without issue    </w:t>
+      </w:r>
+      <w:r>
+        <w:rPr>
+          <w:rStyle w:val="OperatorTok"/>
+        </w:rPr>
+        <w:t xml:space="preserve">:</w:t>
+      </w:r>
+      <w:r>
+        <w:rPr>
+          <w:rStyle w:val="StringTok"/>
+        </w:rPr>
+        <w:t xml:space="preserve">  </w:t>
+      </w:r>
+      <w:r>
+        <w:rPr>
+          <w:rStyle w:val="NormalTok"/>
+        </w:rPr>
+        <w:t xml:space="preserve">Entropy_6m </w:t>
+      </w:r>
+      <w:r>
+        <w:rPr>
+          <w:rStyle w:val="OperatorTok"/>
+        </w:rPr>
+        <w:t xml:space="preserve">-</w:t>
+      </w:r>
+      <w:r>
+        <w:rPr>
+          <w:rStyle w:val="StringTok"/>
+        </w:rPr>
+        <w:t xml:space="preserve"> </w:t>
+      </w:r>
+      <w:r>
+        <w:rPr>
+          <w:rStyle w:val="NormalTok"/>
+        </w:rPr>
+        <w:t xml:space="preserve">88888HE </w:t>
+      </w:r>
+      <w:r>
+        <w:rPr>
+          <w:rStyle w:val="OperatorTok"/>
+        </w:rPr>
+        <w:t xml:space="preserve">-</w:t>
+      </w:r>
+      <w:r>
+        <w:rPr>
+          <w:rStyle w:val="StringTok"/>
+        </w:rPr>
+        <w:t xml:space="preserve"> </w:t>
+      </w:r>
+      <w:r>
+        <w:rPr>
+          <w:rStyle w:val="NormalTok"/>
+        </w:rPr>
+        <w:t xml:space="preserve">Event Logs.xlsx</w:t>
+      </w:r>
+      <w:r>
+        <w:br w:type="textWrapping"/>
+      </w:r>
+      <w:r>
+        <w:rPr>
+          <w:rStyle w:val="NormalTok"/>
+        </w:rPr>
+        <w:t xml:space="preserve">Completed without issue    </w:t>
+      </w:r>
+      <w:r>
+        <w:rPr>
+          <w:rStyle w:val="OperatorTok"/>
+        </w:rPr>
+        <w:t xml:space="preserve">:</w:t>
+      </w:r>
+      <w:r>
+        <w:rPr>
+          <w:rStyle w:val="StringTok"/>
+        </w:rPr>
+        <w:t xml:space="preserve">  </w:t>
+      </w:r>
+      <w:r>
+        <w:rPr>
+          <w:rStyle w:val="NormalTok"/>
+        </w:rPr>
+        <w:t xml:space="preserve">Entropy_6m </w:t>
+      </w:r>
+      <w:r>
+        <w:rPr>
+          <w:rStyle w:val="OperatorTok"/>
+        </w:rPr>
+        <w:t xml:space="preserve">-</w:t>
+      </w:r>
+      <w:r>
+        <w:rPr>
+          <w:rStyle w:val="StringTok"/>
+        </w:rPr>
+        <w:t xml:space="preserve"> </w:t>
+      </w:r>
+      <w:r>
+        <w:rPr>
+          <w:rStyle w:val="NormalTok"/>
+        </w:rPr>
+        <w:t xml:space="preserve">99999LE </w:t>
+      </w:r>
+      <w:r>
+        <w:rPr>
+          <w:rStyle w:val="OperatorTok"/>
+        </w:rPr>
+        <w:t xml:space="preserve">-</w:t>
+      </w:r>
+      <w:r>
+        <w:rPr>
+          <w:rStyle w:val="StringTok"/>
+        </w:rPr>
+        <w:t xml:space="preserve"> </w:t>
+      </w:r>
+      <w:r>
+        <w:rPr>
+          <w:rStyle w:val="NormalTok"/>
+        </w:rPr>
+        <w:t xml:space="preserve">Event Logs.xlsx</w:t>
+      </w:r>
+      <w:r>
+        <w:br w:type="textWrapping"/>
+      </w:r>
+      <w:r>
+        <w:rPr>
+          <w:rStyle w:val="NormalTok"/>
+        </w:rPr>
+        <w:t xml:space="preserve">Script total run time</w:t>
+      </w:r>
+      <w:r>
+        <w:rPr>
+          <w:rStyle w:val="OperatorTok"/>
+        </w:rPr>
+        <w:t xml:space="preserve">:</w:t>
+      </w:r>
+      <w:r>
+        <w:rPr>
+          <w:rStyle w:val="StringTok"/>
+        </w:rPr>
+        <w:t xml:space="preserve">  </w:t>
+      </w:r>
+      <w:r>
+        <w:rPr>
+          <w:rStyle w:val="FloatTok"/>
+        </w:rPr>
+        <w:t xml:space="preserve">0.013</w:t>
+      </w:r>
+      <w:r>
+        <w:rPr>
+          <w:rStyle w:val="NormalTok"/>
+        </w:rPr>
+        <w:t xml:space="preserve"> minutes</w:t>
+      </w:r>
+      <w:r>
+        <w:br w:type="textWrapping"/>
+      </w:r>
+      <w:r>
+        <w:rPr>
+          <w:rStyle w:val="OperatorTok"/>
+        </w:rPr>
+        <w:t xml:space="preserve">--------------------</w:t>
+      </w:r>
+      <w:r>
+        <w:rPr>
+          <w:rStyle w:val="StringTok"/>
+        </w:rPr>
+        <w:t xml:space="preserve"> </w:t>
+      </w:r>
+      <w:r>
+        <w:rPr>
+          <w:rStyle w:val="NormalTok"/>
+        </w:rPr>
+        <w:t xml:space="preserve">Check the log </w:t>
+      </w:r>
+      <w:r>
+        <w:rPr>
+          <w:rStyle w:val="ControlFlowTok"/>
+        </w:rPr>
+        <w:t xml:space="preserve">for</w:t>
+      </w:r>
+      <w:r>
+        <w:rPr>
+          <w:rStyle w:val="NormalTok"/>
+        </w:rPr>
+        <w:t xml:space="preserve"> files below </w:t>
+      </w:r>
+      <w:r>
+        <w:rPr>
+          <w:rStyle w:val="OperatorTok"/>
+        </w:rPr>
+        <w:t xml:space="preserve">--------------------</w:t>
       </w:r>
     </w:p>
     <w:p>
       <w:pPr>
-        <w:pStyle w:val="SourceCode"/>
-      </w:pPr>
-      <w:r>
-        <w:rPr>
-          <w:rStyle w:val="VerbatimChar"/>
-        </w:rPr>
-        <w:t xml:space="preserve">&gt; test_output</w:t>
-      </w:r>
-      <w:r>
-        <w:br w:type="textWrapping"/>
-      </w:r>
-      <w:r>
-        <w:rPr>
-          <w:rStyle w:val="VerbatimChar"/>
-        </w:rPr>
-        <w:t xml:space="preserve">  SubjectID CanEstimateEntropy EntropyRate</w:t>
-      </w:r>
-      <w:r>
-        <w:br w:type="textWrapping"/>
-      </w:r>
-      <w:r>
-        <w:rPr>
-          <w:rStyle w:val="VerbatimChar"/>
-        </w:rPr>
-        <w:t xml:space="preserve">1   88888HE               TRUE   1.2755499</w:t>
-      </w:r>
-      <w:r>
-        <w:br w:type="textWrapping"/>
-      </w:r>
-      <w:r>
-        <w:rPr>
-          <w:rStyle w:val="VerbatimChar"/>
-        </w:rPr>
-        <w:t xml:space="preserve">2   99999LE               TRUE   0.6442886</w:t>
-      </w:r>
-      <w:r>
-        <w:br w:type="textWrapping"/>
-      </w:r>
-      <w:r>
-        <w:rPr>
-          <w:rStyle w:val="VerbatimChar"/>
-        </w:rPr>
-        <w:t xml:space="preserve">  TotalNumberOfTransitions CombinedVideoDuration PercentMissing</w:t>
-      </w:r>
-      <w:r>
-        <w:br w:type="textWrapping"/>
-      </w:r>
-      <w:r>
-        <w:rPr>
-          <w:rStyle w:val="VerbatimChar"/>
-        </w:rPr>
-        <w:t xml:space="preserve">1                      119               600.027              0</w:t>
-      </w:r>
-      <w:r>
-        <w:br w:type="textWrapping"/>
-      </w:r>
-      <w:r>
-        <w:rPr>
-          <w:rStyle w:val="VerbatimChar"/>
-        </w:rPr>
-        <w:t xml:space="preserve">2                       69               600.027              0</w:t>
-      </w:r>
-      <w:r>
-        <w:br w:type="textWrapping"/>
-      </w:r>
-      <w:r>
-        <w:rPr>
-          <w:rStyle w:val="VerbatimChar"/>
-        </w:rPr>
-        <w:t xml:space="preserve">  AuditoryCounts AuditoryTotalTime AuditoryAverageTime</w:t>
-      </w:r>
-      <w:r>
-        <w:br w:type="textWrapping"/>
-      </w:r>
-      <w:r>
-        <w:rPr>
-          <w:rStyle w:val="VerbatimChar"/>
-        </w:rPr>
-        <w:t xml:space="preserve">1             23            25.001               1.087</w:t>
-      </w:r>
-      <w:r>
-        <w:br w:type="textWrapping"/>
-      </w:r>
-      <w:r>
-        <w:rPr>
-          <w:rStyle w:val="VerbatimChar"/>
-        </w:rPr>
-        <w:t xml:space="preserve">2             15            15.000               1.000</w:t>
-      </w:r>
-      <w:r>
-        <w:br w:type="textWrapping"/>
-      </w:r>
-      <w:r>
-        <w:rPr>
-          <w:rStyle w:val="VerbatimChar"/>
-        </w:rPr>
-        <w:t xml:space="preserve">  VisualCounts VisualTotalTime VisualAverageTime TactileCounts</w:t>
-      </w:r>
-      <w:r>
-        <w:br w:type="textWrapping"/>
-      </w:r>
-      <w:r>
-        <w:rPr>
-          <w:rStyle w:val="VerbatimChar"/>
-        </w:rPr>
-        <w:t xml:space="preserve">1           16        309.9636          19.37273            21</w:t>
-      </w:r>
-      <w:r>
-        <w:br w:type="textWrapping"/>
-      </w:r>
-      <w:r>
-        <w:rPr>
-          <w:rStyle w:val="VerbatimChar"/>
-        </w:rPr>
-        <w:t xml:space="preserve">2           11        185.0270          16.82064            10</w:t>
-      </w:r>
-      <w:r>
-        <w:br w:type="textWrapping"/>
-      </w:r>
-      <w:r>
-        <w:rPr>
-          <w:rStyle w:val="VerbatimChar"/>
-        </w:rPr>
-        <w:t xml:space="preserve">  TactileTotalTime TactileAverageTime</w:t>
-      </w:r>
-      <w:r>
-        <w:br w:type="textWrapping"/>
-      </w:r>
-      <w:r>
-        <w:rPr>
-          <w:rStyle w:val="VerbatimChar"/>
-        </w:rPr>
-        <w:t xml:space="preserve">1         362.9628           17.28394</w:t>
-      </w:r>
-      <w:r>
-        <w:br w:type="textWrapping"/>
-      </w:r>
-      <w:r>
-        <w:rPr>
-          <w:rStyle w:val="VerbatimChar"/>
-        </w:rPr>
-        <w:t xml:space="preserve">2         285.0273           28.50273</w:t>
+        <w:pStyle w:val="FirstParagraph"/>
+      </w:pPr>
+      <w:r>
+        <w:t xml:space="preserve">The object</w:t>
+      </w:r>
+      <w:r>
+        <w:t xml:space="preserve"> </w:t>
+      </w:r>
+      <w:r>
+        <w:rPr>
+          <w:rStyle w:val="VerbatimChar"/>
+        </w:rPr>
+        <w:t xml:space="preserve">test_output</w:t>
+      </w:r>
+      <w:r>
+        <w:t xml:space="preserve"> </w:t>
+      </w:r>
+      <w:r>
+        <w:t xml:space="preserve">contains the entropy rates and some additional measures. The output will look as follows:</w:t>
       </w:r>
     </w:p>
     <w:p>
       <w:pPr>
-        <w:pStyle w:val="Heading2"/>
-      </w:pPr>
-      <w:bookmarkStart w:id="28" w:name="function-overviews"/>
-      <w:bookmarkEnd w:id="28"/>
-      <w:r>
-        <w:t xml:space="preserve">Function Overviews</w:t>
+        <w:pStyle w:val="SourceCode"/>
+      </w:pPr>
+      <w:r>
+        <w:rPr>
+          <w:rStyle w:val="VerbatimChar"/>
+        </w:rPr>
+        <w:t xml:space="preserve">&gt; test_output</w:t>
+      </w:r>
+      <w:r>
+        <w:br w:type="textWrapping"/>
+      </w:r>
+      <w:r>
+        <w:rPr>
+          <w:rStyle w:val="VerbatimChar"/>
+        </w:rPr>
+        <w:t xml:space="preserve">  SubjectID CanEstimateEntropy EntropyRate</w:t>
+      </w:r>
+      <w:r>
+        <w:br w:type="textWrapping"/>
+      </w:r>
+      <w:r>
+        <w:rPr>
+          <w:rStyle w:val="VerbatimChar"/>
+        </w:rPr>
+        <w:t xml:space="preserve">1   88888HE               TRUE   1.2755499</w:t>
+      </w:r>
+      <w:r>
+        <w:br w:type="textWrapping"/>
+      </w:r>
+      <w:r>
+        <w:rPr>
+          <w:rStyle w:val="VerbatimChar"/>
+        </w:rPr>
+        <w:t xml:space="preserve">2   99999LE               TRUE   0.6442886</w:t>
+      </w:r>
+      <w:r>
+        <w:br w:type="textWrapping"/>
+      </w:r>
+      <w:r>
+        <w:rPr>
+          <w:rStyle w:val="VerbatimChar"/>
+        </w:rPr>
+        <w:t xml:space="preserve">  TotalNumberOfTransitions CombinedVideoDuration PercentMissing</w:t>
+      </w:r>
+      <w:r>
+        <w:br w:type="textWrapping"/>
+      </w:r>
+      <w:r>
+        <w:rPr>
+          <w:rStyle w:val="VerbatimChar"/>
+        </w:rPr>
+        <w:t xml:space="preserve">1                      119               600.027              0</w:t>
+      </w:r>
+      <w:r>
+        <w:br w:type="textWrapping"/>
+      </w:r>
+      <w:r>
+        <w:rPr>
+          <w:rStyle w:val="VerbatimChar"/>
+        </w:rPr>
+        <w:t xml:space="preserve">2                       69               600.027              0</w:t>
+      </w:r>
+      <w:r>
+        <w:br w:type="textWrapping"/>
+      </w:r>
+      <w:r>
+        <w:rPr>
+          <w:rStyle w:val="VerbatimChar"/>
+        </w:rPr>
+        <w:t xml:space="preserve">  AuditoryCounts AuditoryTotalTime AuditoryAverageTime</w:t>
+      </w:r>
+      <w:r>
+        <w:br w:type="textWrapping"/>
+      </w:r>
+      <w:r>
+        <w:rPr>
+          <w:rStyle w:val="VerbatimChar"/>
+        </w:rPr>
+        <w:t xml:space="preserve">1             23            25.001               1.087</w:t>
+      </w:r>
+      <w:r>
+        <w:br w:type="textWrapping"/>
+      </w:r>
+      <w:r>
+        <w:rPr>
+          <w:rStyle w:val="VerbatimChar"/>
+        </w:rPr>
+        <w:t xml:space="preserve">2             15            15.000               1.000</w:t>
+      </w:r>
+      <w:r>
+        <w:br w:type="textWrapping"/>
+      </w:r>
+      <w:r>
+        <w:rPr>
+          <w:rStyle w:val="VerbatimChar"/>
+        </w:rPr>
+        <w:t xml:space="preserve">  VisualCounts VisualTotalTime VisualAverageTime TactileCounts</w:t>
+      </w:r>
+      <w:r>
+        <w:br w:type="textWrapping"/>
+      </w:r>
+      <w:r>
+        <w:rPr>
+          <w:rStyle w:val="VerbatimChar"/>
+        </w:rPr>
+        <w:t xml:space="preserve">1           16        309.9636          19.37273            21</w:t>
+      </w:r>
+      <w:r>
+        <w:br w:type="textWrapping"/>
+      </w:r>
+      <w:r>
+        <w:rPr>
+          <w:rStyle w:val="VerbatimChar"/>
+        </w:rPr>
+        <w:t xml:space="preserve">2           11        185.0270          16.82064            10</w:t>
+      </w:r>
+      <w:r>
+        <w:br w:type="textWrapping"/>
+      </w:r>
+      <w:r>
+        <w:rPr>
+          <w:rStyle w:val="VerbatimChar"/>
+        </w:rPr>
+        <w:t xml:space="preserve">  TactileTotalTime TactileAverageTime</w:t>
+      </w:r>
+      <w:r>
+        <w:br w:type="textWrapping"/>
+      </w:r>
+      <w:r>
+        <w:rPr>
+          <w:rStyle w:val="VerbatimChar"/>
+        </w:rPr>
+        <w:t xml:space="preserve">1         362.9628           17.28394</w:t>
+      </w:r>
+      <w:r>
+        <w:br w:type="textWrapping"/>
+      </w:r>
+      <w:r>
+        <w:rPr>
+          <w:rStyle w:val="VerbatimChar"/>
+        </w:rPr>
+        <w:t xml:space="preserve">2         285.0273           28.50273</w:t>
       </w:r>
     </w:p>
     <w:p>
       <w:pPr>
+        <w:pStyle w:val="FirstParagraph"/>
+      </w:pPr>
+      <w:r>
+        <w:t xml:space="preserve">To save the output data to a</w:t>
+      </w:r>
+      <w:r>
+        <w:t xml:space="preserve"> </w:t>
+      </w:r>
+      <w:r>
+        <w:rPr>
+          <w:rStyle w:val="VerbatimChar"/>
+        </w:rPr>
+        <w:t xml:space="preserve">.csv</w:t>
+      </w:r>
+      <w:r>
+        <w:t xml:space="preserve"> </w:t>
+      </w:r>
+      <w:r>
+        <w:t xml:space="preserve">file to be read into excel later, use the following:</w:t>
+      </w:r>
+    </w:p>
+    <w:p>
+      <w:pPr>
+        <w:pStyle w:val="SourceCode"/>
+      </w:pPr>
+      <w:r>
+        <w:rPr>
+          <w:rStyle w:val="KeywordTok"/>
+        </w:rPr>
+        <w:t xml:space="preserve">write.csv</w:t>
+      </w:r>
+      <w:r>
+        <w:rPr>
+          <w:rStyle w:val="NormalTok"/>
+        </w:rPr>
+        <w:t xml:space="preserve">(test_output, </w:t>
+      </w:r>
+      <w:r>
+        <w:br w:type="textWrapping"/>
+      </w:r>
+      <w:r>
+        <w:rPr>
+          <w:rStyle w:val="NormalTok"/>
+        </w:rPr>
+        <w:t xml:space="preserve">          </w:t>
+      </w:r>
+      <w:r>
+        <w:rPr>
+          <w:rStyle w:val="DataTypeTok"/>
+        </w:rPr>
+        <w:t xml:space="preserve">file =</w:t>
+      </w:r>
+      <w:r>
+        <w:rPr>
+          <w:rStyle w:val="NormalTok"/>
+        </w:rPr>
+        <w:t xml:space="preserve"> </w:t>
+      </w:r>
+      <w:r>
+        <w:rPr>
+          <w:rStyle w:val="DataTypeTok"/>
+        </w:rPr>
+        <w:t xml:space="preserve">file =</w:t>
+      </w:r>
+      <w:r>
+        <w:rPr>
+          <w:rStyle w:val="NormalTok"/>
+        </w:rPr>
+        <w:t xml:space="preserve"> </w:t>
+      </w:r>
+      <w:r>
+        <w:rPr>
+          <w:rStyle w:val="KeywordTok"/>
+        </w:rPr>
+        <w:t xml:space="preserve">paste</w:t>
+      </w:r>
+      <w:r>
+        <w:rPr>
+          <w:rStyle w:val="NormalTok"/>
+        </w:rPr>
+        <w:t xml:space="preserve">(</w:t>
+      </w:r>
+      <w:r>
+        <w:rPr>
+          <w:rStyle w:val="KeywordTok"/>
+        </w:rPr>
+        <w:t xml:space="preserve">Sys.Date</w:t>
+      </w:r>
+      <w:r>
+        <w:rPr>
+          <w:rStyle w:val="NormalTok"/>
+        </w:rPr>
+        <w:t xml:space="preserve">(), </w:t>
+      </w:r>
+      <w:r>
+        <w:br w:type="textWrapping"/>
+      </w:r>
+      <w:r>
+        <w:rPr>
+          <w:rStyle w:val="NormalTok"/>
+        </w:rPr>
+        <w:t xml:space="preserve">                              </w:t>
+      </w:r>
+      <w:r>
+        <w:rPr>
+          <w:rStyle w:val="StringTok"/>
+        </w:rPr>
+        <w:t xml:space="preserve">'-ber-estimates.csv'</w:t>
+      </w:r>
+      <w:r>
+        <w:rPr>
+          <w:rStyle w:val="NormalTok"/>
+        </w:rPr>
+        <w:t xml:space="preserve">, </w:t>
+      </w:r>
+      <w:r>
+        <w:br w:type="textWrapping"/>
+      </w:r>
+      <w:r>
+        <w:rPr>
+          <w:rStyle w:val="NormalTok"/>
+        </w:rPr>
+        <w:t xml:space="preserve">                              </w:t>
+      </w:r>
+      <w:r>
+        <w:rPr>
+          <w:rStyle w:val="DataTypeTok"/>
+        </w:rPr>
+        <w:t xml:space="preserve">sep=</w:t>
+      </w:r>
+      <w:r>
+        <w:rPr>
+          <w:rStyle w:val="StringTok"/>
+        </w:rPr>
+        <w:t xml:space="preserve">''</w:t>
+      </w:r>
+      <w:r>
+        <w:rPr>
+          <w:rStyle w:val="NormalTok"/>
+        </w:rPr>
+        <w:t xml:space="preserve">),</w:t>
+      </w:r>
+      <w:r>
+        <w:br w:type="textWrapping"/>
+      </w:r>
+      <w:r>
+        <w:rPr>
+          <w:rStyle w:val="NormalTok"/>
+        </w:rPr>
+        <w:t xml:space="preserve">          </w:t>
+      </w:r>
+      <w:r>
+        <w:rPr>
+          <w:rStyle w:val="DataTypeTok"/>
+        </w:rPr>
+        <w:t xml:space="preserve">row.names =</w:t>
+      </w:r>
+      <w:r>
+        <w:rPr>
+          <w:rStyle w:val="NormalTok"/>
+        </w:rPr>
+        <w:t xml:space="preserve"> F)</w:t>
+      </w:r>
+    </w:p>
+    <w:p>
+      <w:pPr>
+        <w:pStyle w:val="FirstParagraph"/>
+      </w:pPr>
+      <w:r>
+        <w:t xml:space="preserve">The command</w:t>
+      </w:r>
+      <w:r>
+        <w:t xml:space="preserve"> </w:t>
+      </w:r>
+      <w:r>
+        <w:rPr>
+          <w:rStyle w:val="VerbatimChar"/>
+        </w:rPr>
+        <w:t xml:space="preserve">Sys.Date()</w:t>
+      </w:r>
+      <w:r>
+        <w:t xml:space="preserve"> </w:t>
+      </w:r>
+      <w:r>
+        <w:t xml:space="preserve">prepends the date to document when the data was created</w:t>
+      </w:r>
+    </w:p>
+    <w:p>
+      <w:pPr>
+        <w:pStyle w:val="Heading2"/>
+      </w:pPr>
+      <w:bookmarkStart w:id="27" w:name="function-overviews"/>
+      <w:bookmarkEnd w:id="27"/>
+      <w:r>
+        <w:t xml:space="preserve">Function Overviews</w:t>
+      </w:r>
+    </w:p>
+    <w:p>
+      <w:pPr>
+        <w:pStyle w:val="FirstParagraph"/>
+      </w:pPr>
+      <w:r>
+        <w:t xml:space="preserve">Ordinary use of the package would not require any of the information below this point in the description.</w:t>
+      </w:r>
+    </w:p>
+    <w:p>
+      <w:pPr>
+        <w:pStyle w:val="BodyText"/>
+      </w:pPr>
+      <w:r>
+        <w:t xml:space="preserve">These function overviews provide additional information that may be helpful if there is a need to modify the settings (e.g., an error has occurred, there is a new data type or you want to try an alternative padding in event definitions).</w:t>
+      </w:r>
+    </w:p>
+    <w:p>
+      <w:pPr>
         <w:pStyle w:val="Heading3"/>
       </w:pPr>
-      <w:bookmarkStart w:id="29" w:name="function-ber_analyze_file"/>
-      <w:bookmarkEnd w:id="29"/>
+      <w:bookmarkStart w:id="28" w:name="function-ber_analyze_file"/>
+      <w:bookmarkEnd w:id="28"/>
       <w:r>
         <w:t xml:space="preserve">Function :</w:t>
       </w:r>
@@ -2042,8 +2253,8 @@
       <w:pPr>
         <w:pStyle w:val="Heading4"/>
       </w:pPr>
-      <w:bookmarkStart w:id="30" w:name="example-usage"/>
-      <w:bookmarkEnd w:id="30"/>
+      <w:bookmarkStart w:id="29" w:name="example-usage"/>
+      <w:bookmarkEnd w:id="29"/>
       <w:r>
         <w:t xml:space="preserve">Example Usage</w:t>
       </w:r>
@@ -2081,8 +2292,8 @@
       <w:pPr>
         <w:pStyle w:val="Heading4"/>
       </w:pPr>
-      <w:bookmarkStart w:id="31" w:name="output"/>
-      <w:bookmarkEnd w:id="31"/>
+      <w:bookmarkStart w:id="30" w:name="output"/>
+      <w:bookmarkEnd w:id="30"/>
       <w:r>
         <w:t xml:space="preserve">Output</w:t>
       </w:r>
@@ -3087,8 +3298,8 @@
       <w:pPr>
         <w:pStyle w:val="Heading4"/>
       </w:pPr>
-      <w:bookmarkStart w:id="32" w:name="example-output-from-script"/>
-      <w:bookmarkEnd w:id="32"/>
+      <w:bookmarkStart w:id="31" w:name="example-output-from-script"/>
+      <w:bookmarkEnd w:id="31"/>
       <w:r>
         <w:t xml:space="preserve">Example output from script:</w:t>
       </w:r>
@@ -3410,8 +3621,8 @@
       <w:pPr>
         <w:pStyle w:val="Heading3"/>
       </w:pPr>
-      <w:bookmarkStart w:id="33" w:name="function-ber_analyze_dir"/>
-      <w:bookmarkEnd w:id="33"/>
+      <w:bookmarkStart w:id="32" w:name="function-ber_analyze_dir"/>
+      <w:bookmarkEnd w:id="32"/>
       <w:r>
         <w:t xml:space="preserve">Function :</w:t>
       </w:r>
@@ -4362,8 +4573,8 @@
       <w:pPr>
         <w:pStyle w:val="Heading4"/>
       </w:pPr>
-      <w:bookmarkStart w:id="34" w:name="example-usage-1"/>
-      <w:bookmarkEnd w:id="34"/>
+      <w:bookmarkStart w:id="33" w:name="example-usage-1"/>
+      <w:bookmarkEnd w:id="33"/>
       <w:r>
         <w:t xml:space="preserve">Example Usage</w:t>
       </w:r>
@@ -4409,8 +4620,8 @@
       <w:pPr>
         <w:pStyle w:val="Heading4"/>
       </w:pPr>
-      <w:bookmarkStart w:id="35" w:name="output-1"/>
-      <w:bookmarkEnd w:id="35"/>
+      <w:bookmarkStart w:id="34" w:name="output-1"/>
+      <w:bookmarkEnd w:id="34"/>
       <w:r>
         <w:t xml:space="preserve">Output</w:t>
       </w:r>
@@ -4502,8 +4713,8 @@
       <w:pPr>
         <w:pStyle w:val="Heading2"/>
       </w:pPr>
-      <w:bookmarkStart w:id="36" w:name="input-file-formats"/>
-      <w:bookmarkEnd w:id="36"/>
+      <w:bookmarkStart w:id="35" w:name="input-file-formats"/>
+      <w:bookmarkEnd w:id="35"/>
       <w:r>
         <w:t xml:space="preserve">Input file formats</w:t>
       </w:r>
@@ -4520,8 +4731,8 @@
       <w:pPr>
         <w:pStyle w:val="Heading4"/>
       </w:pPr>
-      <w:bookmarkStart w:id="37" w:name="file-format-type"/>
-      <w:bookmarkEnd w:id="37"/>
+      <w:bookmarkStart w:id="36" w:name="file-format-type"/>
+      <w:bookmarkEnd w:id="36"/>
       <w:r>
         <w:t xml:space="preserve">File Format Type</w:t>
       </w:r>
@@ -4546,214 +4757,207 @@
         <w:t xml:space="preserve"> </w:t>
       </w:r>
       <w:r>
-        <w:t xml:space="preserve">file. In the future this may be modifed to include</w:t>
-      </w:r>
-      <w:r>
-        <w:t xml:space="preserve"> </w:t>
-      </w:r>
-      <w:r>
-        <w:rPr>
-          <w:rStyle w:val="VerbatimChar"/>
-        </w:rPr>
-        <w:t xml:space="preserve">.csv</w:t>
-      </w:r>
-      <w:r>
-        <w:t xml:space="preserve"> </w:t>
-      </w:r>
-      <w:r>
-        <w:t xml:space="preserve">files, by altering specific lines of code in</w:t>
-      </w:r>
-      <w:r>
-        <w:t xml:space="preserve"> </w:t>
-      </w:r>
-      <w:r>
-        <w:rPr>
-          <w:rStyle w:val="VerbatimChar"/>
-        </w:rPr>
-        <w:t xml:space="preserve">ber.R</w:t>
-      </w:r>
-      <w:r>
-        <w:t xml:space="preserve">. Specifically, line 37 within</w:t>
-      </w:r>
-      <w:r>
-        <w:t xml:space="preserve"> </w:t>
-      </w:r>
-      <w:r>
-        <w:rPr>
-          <w:rStyle w:val="VerbatimChar"/>
-        </w:rPr>
-        <w:t xml:space="preserve">ber_analyze_dir</w:t>
-      </w:r>
-      <w:r>
-        <w:t xml:space="preserve"> </w:t>
-      </w:r>
-      <w:r>
-        <w:t xml:space="preserve">should be altered to accept different string patterns:</w:t>
+        <w:t xml:space="preserve">file.</w:t>
       </w:r>
     </w:p>
     <w:p>
       <w:pPr>
-        <w:pStyle w:val="SourceCode"/>
-      </w:pPr>
-      <w:r>
-        <w:rPr>
-          <w:rStyle w:val="NormalTok"/>
-        </w:rPr>
-        <w:t xml:space="preserve">all_files =</w:t>
-      </w:r>
-      <w:r>
-        <w:rPr>
-          <w:rStyle w:val="StringTok"/>
-        </w:rPr>
-        <w:t xml:space="preserve"> </w:t>
-      </w:r>
-      <w:r>
-        <w:rPr>
-          <w:rStyle w:val="KeywordTok"/>
-        </w:rPr>
-        <w:t xml:space="preserve">list.files</w:t>
-      </w:r>
-      <w:r>
-        <w:rPr>
-          <w:rStyle w:val="NormalTok"/>
-        </w:rPr>
-        <w:t xml:space="preserve">(dir_loc, </w:t>
-      </w:r>
-      <w:r>
-        <w:rPr>
-          <w:rStyle w:val="DataTypeTok"/>
-        </w:rPr>
-        <w:t xml:space="preserve">pattern=</w:t>
-      </w:r>
-      <w:r>
-        <w:rPr>
-          <w:rStyle w:val="StringTok"/>
-        </w:rPr>
-        <w:t xml:space="preserve">"*.xlsx"</w:t>
-      </w:r>
-      <w:r>
-        <w:rPr>
-          <w:rStyle w:val="NormalTok"/>
-        </w:rPr>
-        <w:t xml:space="preserve">)</w:t>
+        <w:pStyle w:val="BlockText"/>
+      </w:pPr>
+      <w:r>
+        <w:t xml:space="preserve">Note: In the future this may be modifed to include</w:t>
+      </w:r>
+      <w:r>
+        <w:t xml:space="preserve"> </w:t>
+      </w:r>
+      <w:r>
+        <w:rPr>
+          <w:rStyle w:val="VerbatimChar"/>
+        </w:rPr>
+        <w:t xml:space="preserve">.csv</w:t>
+      </w:r>
+      <w:r>
+        <w:t xml:space="preserve"> </w:t>
+      </w:r>
+      <w:r>
+        <w:t xml:space="preserve">files, by altering specific lines of code in</w:t>
+      </w:r>
+      <w:r>
+        <w:t xml:space="preserve"> </w:t>
+      </w:r>
+      <w:r>
+        <w:rPr>
+          <w:rStyle w:val="VerbatimChar"/>
+        </w:rPr>
+        <w:t xml:space="preserve">ber.R</w:t>
+      </w:r>
+      <w:r>
+        <w:t xml:space="preserve">. Specifically, line 37 within</w:t>
+      </w:r>
+      <w:r>
+        <w:t xml:space="preserve"> </w:t>
+      </w:r>
+      <w:r>
+        <w:rPr>
+          <w:rStyle w:val="VerbatimChar"/>
+        </w:rPr>
+        <w:t xml:space="preserve">ber_analyze_dir</w:t>
+      </w:r>
+      <w:r>
+        <w:t xml:space="preserve"> </w:t>
+      </w:r>
+      <w:r>
+        <w:t xml:space="preserve">should be altered to accept different string patterns:</w:t>
       </w:r>
     </w:p>
     <w:p>
       <w:pPr>
-        <w:pStyle w:val="FirstParagraph"/>
-      </w:pPr>
-      <w:r>
-        <w:t xml:space="preserve">and line 116 within</w:t>
-      </w:r>
-      <w:r>
-        <w:t xml:space="preserve"> </w:t>
-      </w:r>
-      <w:r>
-        <w:rPr>
-          <w:rStyle w:val="VerbatimChar"/>
-        </w:rPr>
-        <w:t xml:space="preserve">ber_analyze_file</w:t>
-      </w:r>
-      <w:r>
-        <w:t xml:space="preserve"> </w:t>
-      </w:r>
-      <w:r>
-        <w:t xml:space="preserve">should be changed read</w:t>
-      </w:r>
-      <w:r>
-        <w:t xml:space="preserve"> </w:t>
-      </w:r>
-      <w:r>
-        <w:rPr>
-          <w:rStyle w:val="VerbatimChar"/>
-        </w:rPr>
-        <w:t xml:space="preserve">.csv</w:t>
-      </w:r>
-      <w:r>
-        <w:t xml:space="preserve"> </w:t>
-      </w:r>
-      <w:r>
-        <w:t xml:space="preserve">files:</w:t>
+        <w:pStyle w:val="SourceCode"/>
+      </w:pPr>
+      <w:r>
+        <w:rPr>
+          <w:rStyle w:val="NormalTok"/>
+        </w:rPr>
+        <w:t xml:space="preserve">    all_files =</w:t>
+      </w:r>
+      <w:r>
+        <w:rPr>
+          <w:rStyle w:val="StringTok"/>
+        </w:rPr>
+        <w:t xml:space="preserve"> </w:t>
+      </w:r>
+      <w:r>
+        <w:rPr>
+          <w:rStyle w:val="KeywordTok"/>
+        </w:rPr>
+        <w:t xml:space="preserve">list.files</w:t>
+      </w:r>
+      <w:r>
+        <w:rPr>
+          <w:rStyle w:val="NormalTok"/>
+        </w:rPr>
+        <w:t xml:space="preserve">(dir_loc, </w:t>
+      </w:r>
+      <w:r>
+        <w:rPr>
+          <w:rStyle w:val="DataTypeTok"/>
+        </w:rPr>
+        <w:t xml:space="preserve">pattern=</w:t>
+      </w:r>
+      <w:r>
+        <w:rPr>
+          <w:rStyle w:val="StringTok"/>
+        </w:rPr>
+        <w:t xml:space="preserve">"*.xlsx"</w:t>
+      </w:r>
+      <w:r>
+        <w:rPr>
+          <w:rStyle w:val="NormalTok"/>
+        </w:rPr>
+        <w:t xml:space="preserve">)</w:t>
       </w:r>
     </w:p>
     <w:p>
       <w:pPr>
-        <w:pStyle w:val="SourceCode"/>
-      </w:pPr>
-      <w:r>
-        <w:rPr>
-          <w:rStyle w:val="NormalTok"/>
-        </w:rPr>
-        <w:t xml:space="preserve">behavior_data &lt;-</w:t>
-      </w:r>
-      <w:r>
-        <w:rPr>
-          <w:rStyle w:val="StringTok"/>
-        </w:rPr>
-        <w:t xml:space="preserve"> </w:t>
-      </w:r>
-      <w:r>
-        <w:rPr>
-          <w:rStyle w:val="KeywordTok"/>
-        </w:rPr>
-        <w:t xml:space="preserve">data.frame</w:t>
-      </w:r>
-      <w:r>
-        <w:rPr>
-          <w:rStyle w:val="NormalTok"/>
-        </w:rPr>
-        <w:t xml:space="preserve">(readxl</w:t>
-      </w:r>
-      <w:r>
-        <w:rPr>
-          <w:rStyle w:val="OperatorTok"/>
-        </w:rPr>
-        <w:t xml:space="preserve">::</w:t>
-      </w:r>
-      <w:r>
-        <w:rPr>
-          <w:rStyle w:val="KeywordTok"/>
-        </w:rPr>
-        <w:t xml:space="preserve">read_xlsx</w:t>
-      </w:r>
-      <w:r>
-        <w:rPr>
-          <w:rStyle w:val="NormalTok"/>
-        </w:rPr>
-        <w:t xml:space="preserve">(f_loc))</w:t>
+        <w:pStyle w:val="BlockText"/>
+      </w:pPr>
+      <w:r>
+        <w:t xml:space="preserve">and line 116 within</w:t>
+      </w:r>
+      <w:r>
+        <w:t xml:space="preserve"> </w:t>
+      </w:r>
+      <w:r>
+        <w:rPr>
+          <w:rStyle w:val="VerbatimChar"/>
+        </w:rPr>
+        <w:t xml:space="preserve">ber_analyze_file</w:t>
+      </w:r>
+      <w:r>
+        <w:t xml:space="preserve"> </w:t>
+      </w:r>
+      <w:r>
+        <w:t xml:space="preserve">should be changed read</w:t>
+      </w:r>
+      <w:r>
+        <w:t xml:space="preserve"> </w:t>
+      </w:r>
+      <w:r>
+        <w:rPr>
+          <w:rStyle w:val="VerbatimChar"/>
+        </w:rPr>
+        <w:t xml:space="preserve">.csv</w:t>
+      </w:r>
+      <w:r>
+        <w:t xml:space="preserve"> </w:t>
+      </w:r>
+      <w:r>
+        <w:t xml:space="preserve">files:</w:t>
       </w:r>
     </w:p>
     <w:p>
       <w:pPr>
-        <w:pStyle w:val="Heading4"/>
-      </w:pPr>
-      <w:bookmarkStart w:id="38" w:name="file-organization"/>
-      <w:bookmarkEnd w:id="38"/>
-      <w:r>
-        <w:t xml:space="preserve">File Organization</w:t>
+        <w:pStyle w:val="SourceCode"/>
+      </w:pPr>
+      <w:r>
+        <w:rPr>
+          <w:rStyle w:val="NormalTok"/>
+        </w:rPr>
+        <w:t xml:space="preserve">    behavior_data &lt;-</w:t>
+      </w:r>
+      <w:r>
+        <w:rPr>
+          <w:rStyle w:val="StringTok"/>
+        </w:rPr>
+        <w:t xml:space="preserve"> </w:t>
+      </w:r>
+      <w:r>
+        <w:rPr>
+          <w:rStyle w:val="KeywordTok"/>
+        </w:rPr>
+        <w:t xml:space="preserve">data.frame</w:t>
+      </w:r>
+      <w:r>
+        <w:rPr>
+          <w:rStyle w:val="NormalTok"/>
+        </w:rPr>
+        <w:t xml:space="preserve">(readxl</w:t>
+      </w:r>
+      <w:r>
+        <w:rPr>
+          <w:rStyle w:val="OperatorTok"/>
+        </w:rPr>
+        <w:t xml:space="preserve">::</w:t>
+      </w:r>
+      <w:r>
+        <w:rPr>
+          <w:rStyle w:val="KeywordTok"/>
+        </w:rPr>
+        <w:t xml:space="preserve">read_xlsx</w:t>
+      </w:r>
+      <w:r>
+        <w:rPr>
+          <w:rStyle w:val="NormalTok"/>
+        </w:rPr>
+        <w:t xml:space="preserve">(f_loc))</w:t>
       </w:r>
     </w:p>
     <w:p>
       <w:pPr>
+        <w:pStyle w:val="Heading4"/>
+      </w:pPr>
+      <w:bookmarkStart w:id="37" w:name="file-organization"/>
+      <w:bookmarkEnd w:id="37"/>
+      <w:r>
+        <w:t xml:space="preserve">File Organization</w:t>
+      </w:r>
+    </w:p>
+    <w:p>
+      <w:pPr>
         <w:pStyle w:val="FirstParagraph"/>
       </w:pPr>
       <w:r>
-        <w:t xml:space="preserve">Below is a visualization of a current file that successfully is processed by</w:t>
-      </w:r>
-      <w:r>
-        <w:t xml:space="preserve"> </w:t>
-      </w:r>
-      <w:r>
-        <w:rPr>
-          <w:rStyle w:val="VerbatimChar"/>
-        </w:rPr>
-        <w:t xml:space="preserve">ccber</w:t>
-      </w:r>
-      <w:r>
-        <w:t xml:space="preserve"> </w:t>
-      </w:r>
-      <w:r>
-        <w:t xml:space="preserve">located within the</w:t>
+        <w:t xml:space="preserve">Below is a visualization of a current input file that is located within the</w:t>
       </w:r>
       <w:r>
         <w:t xml:space="preserve"> </w:t>
@@ -4768,7 +4972,7 @@
         <w:t xml:space="preserve"> </w:t>
       </w:r>
       <w:r>
-        <w:t xml:space="preserve">subdirectory of the source files:</w:t>
+        <w:t xml:space="preserve">subdirectory of the source files and was used earlier in the software demonstration:</w:t>
       </w:r>
     </w:p>
     <w:p>
@@ -4791,7 +4995,7 @@
                     </pic:cNvPicPr>
                   </pic:nvPicPr>
                   <pic:blipFill>
-                    <a:blip r:embed="rId39"/>
+                    <a:blip r:embed="rId38"/>
                     <a:stretch>
                       <a:fillRect/>
                     </a:stretch>
@@ -5588,8 +5792,8 @@
       <w:pPr>
         <w:pStyle w:val="Heading3"/>
       </w:pPr>
-      <w:bookmarkStart w:id="40" w:name="input-file-tests"/>
-      <w:bookmarkEnd w:id="40"/>
+      <w:bookmarkStart w:id="39" w:name="input-file-tests"/>
+      <w:bookmarkEnd w:id="39"/>
       <w:r>
         <w:t xml:space="preserve">Input File Tests</w:t>
       </w:r>
@@ -6092,7 +6296,7 @@
     </w:lvl>
   </w:abstractNum>
   <w:abstractNum w:abstractNumId="990">
-    <w:nsid w:val="61ebf7bb"/>
+    <w:nsid w:val="56dbd175"/>
     <w:multiLevelType w:val="multilevel"/>
     <w:lvl w:ilvl="0">
       <w:numFmt w:val="bullet"/>

</xml_diff>